<commit_message>
chris -> added Nicholas' images and placeholders for the descriptions. export PATH=bin:/usr/local/smlnj/bin
</commit_message>
<xml_diff>
--- a/mock up paper/Mockup draft 2.docx
+++ b/mock up paper/Mockup draft 2.docx
@@ -288,10 +288,22 @@
               <w:rPr>
                 <w:rFonts w:ascii="Times New Roman" w:eastAsia="Times New Roman" w:hAnsi="Times New Roman" w:cs="Times New Roman"/>
               </w:rPr>
-              <w:t>Chris Cale – clc3648</w:t>
+              <w:t xml:space="preserve">Chris </w:t>
             </w:r>
-            <w:bookmarkStart w:id="0" w:name="_GoBack"/>
-            <w:bookmarkEnd w:id="0"/>
+            <w:proofErr w:type="spellStart"/>
+            <w:r>
+              <w:rPr>
+                <w:rFonts w:ascii="Times New Roman" w:eastAsia="Times New Roman" w:hAnsi="Times New Roman" w:cs="Times New Roman"/>
+              </w:rPr>
+              <w:t>Cale</w:t>
+            </w:r>
+            <w:proofErr w:type="spellEnd"/>
+            <w:r>
+              <w:rPr>
+                <w:rFonts w:ascii="Times New Roman" w:eastAsia="Times New Roman" w:hAnsi="Times New Roman" w:cs="Times New Roman"/>
+              </w:rPr>
+              <w:t xml:space="preserve"> – clc3648</w:t>
+            </w:r>
           </w:p>
         </w:tc>
         <w:tc>
@@ -436,26 +448,50 @@
           <w:rFonts w:ascii="Times New Roman" w:hAnsi="Times New Roman" w:cs="Times New Roman"/>
         </w:rPr>
       </w:pPr>
-      <w:r>
-        <w:rPr>
-          <w:rFonts w:ascii="Arial" w:hAnsi="Arial" w:cs="Arial"/>
-          <w:b/>
-          <w:bCs/>
-          <w:color w:val="000000"/>
-          <w:sz w:val="22"/>
-          <w:szCs w:val="22"/>
-        </w:rPr>
-        <w:t>ApplicationName:</w:t>
-      </w:r>
-      <w:r>
-        <w:rPr>
-          <w:rFonts w:ascii="Arial" w:hAnsi="Arial" w:cs="Arial"/>
-          <w:color w:val="000000"/>
-          <w:sz w:val="22"/>
-          <w:szCs w:val="22"/>
-        </w:rPr>
-        <w:t xml:space="preserve"> BuildABudget</w:t>
-      </w:r>
+      <w:proofErr w:type="spellStart"/>
+      <w:r>
+        <w:rPr>
+          <w:rFonts w:ascii="Arial" w:hAnsi="Arial" w:cs="Arial"/>
+          <w:b/>
+          <w:bCs/>
+          <w:color w:val="000000"/>
+          <w:sz w:val="22"/>
+          <w:szCs w:val="22"/>
+        </w:rPr>
+        <w:t>ApplicationName</w:t>
+      </w:r>
+      <w:proofErr w:type="spellEnd"/>
+      <w:r>
+        <w:rPr>
+          <w:rFonts w:ascii="Arial" w:hAnsi="Arial" w:cs="Arial"/>
+          <w:b/>
+          <w:bCs/>
+          <w:color w:val="000000"/>
+          <w:sz w:val="22"/>
+          <w:szCs w:val="22"/>
+        </w:rPr>
+        <w:t>:</w:t>
+      </w:r>
+      <w:r>
+        <w:rPr>
+          <w:rFonts w:ascii="Arial" w:hAnsi="Arial" w:cs="Arial"/>
+          <w:color w:val="000000"/>
+          <w:sz w:val="22"/>
+          <w:szCs w:val="22"/>
+        </w:rPr>
+        <w:t xml:space="preserve"> </w:t>
+      </w:r>
+      <w:proofErr w:type="spellStart"/>
+      <w:r>
+        <w:rPr>
+          <w:rFonts w:ascii="Arial" w:hAnsi="Arial" w:cs="Arial"/>
+          <w:color w:val="000000"/>
+          <w:sz w:val="22"/>
+          <w:szCs w:val="22"/>
+        </w:rPr>
+        <w:t>BuildABudget</w:t>
+      </w:r>
+      <w:proofErr w:type="spellEnd"/>
     </w:p>
     <w:p>
       <w:pPr>
@@ -1743,7 +1779,15 @@
         <w:t>The Goals tab view controller seeks to list all the user’s active financial goals in a list ordered by creation date to make goals easier to search, since it is assumed that user remembers roughly if a certain goal is older than another one. Furthermore, the assumption that older goals will be have had more time to mature will mean that typically the user will see more goals that are closer to completion as soon as they open this tab</w:t>
       </w:r>
       <w:r>
-        <w:t xml:space="preserve"> thereby creating a positive visual reinforcement that encourages users to keep pursing their goals because the first few goals they see will likely be closer to completion. Note that completed goals are automatically removed the day after they are completed thus alleviating the need for unnecessary work on the user’s part to sort their Goals, while keeping a clean and relevant set of goals displayed. Each goal does provide an arrow that indicates to the user that there is further options on this goal which will lead them to the Edit Goal view controller where they may edit or delete this goal. </w:t>
+        <w:t xml:space="preserve"> thereby creating a positive visual reinforcement that encourages users to keep pursing their goals because the first few goals they see will likely be closer to completion. Note that completed goals are automatically removed the day after they are completed thus alleviating the need for unnecessary work on the user’s part to sort their Goals, while keeping a clean and relevant set of goals displayed. Each goal does provide an arrow that indicates to the user that there </w:t>
+      </w:r>
+      <w:proofErr w:type="gramStart"/>
+      <w:r>
+        <w:t>is</w:t>
+      </w:r>
+      <w:proofErr w:type="gramEnd"/>
+      <w:r>
+        <w:t xml:space="preserve"> further options on this goal which will lead them to the Edit Goal view controller where they may edit or delete this goal. </w:t>
       </w:r>
     </w:p>
     <w:p>
@@ -1998,6 +2042,250 @@
       <w:r>
         <w:tab/>
         <w:t>Lastly we provide a delete button here that prompts the user to verify they actually want to delete the goal because accidently clicks happen, and sometimes certain goals become no longer relevant.</w:t>
+      </w:r>
+    </w:p>
+    <w:p/>
+    <w:p/>
+    <w:p/>
+    <w:p/>
+    <w:p/>
+    <w:p/>
+    <w:p/>
+    <w:p/>
+    <w:p/>
+    <w:p/>
+    <w:p/>
+    <w:p/>
+    <w:p/>
+    <w:p/>
+    <w:p>
+      <w:r>
+        <w:t>Monthly Budget:</w:t>
+      </w:r>
+    </w:p>
+    <w:p/>
+    <w:p>
+      <w:r>
+        <w:rPr>
+          <w:noProof/>
+        </w:rPr>
+        <w:drawing>
+          <wp:inline distT="0" distB="0" distL="0" distR="0" wp14:anchorId="150D4143" wp14:editId="540D5EBB">
+            <wp:extent cx="2824480" cy="5139055"/>
+            <wp:effectExtent l="0" t="0" r="0" b="0"/>
+            <wp:docPr id="5" name="Picture 5" descr="../../Downloads/Monthly%20Budget.JPG"/>
+            <wp:cNvGraphicFramePr>
+              <a:graphicFrameLocks xmlns:a="http://schemas.openxmlformats.org/drawingml/2006/main" noChangeAspect="1"/>
+            </wp:cNvGraphicFramePr>
+            <a:graphic xmlns:a="http://schemas.openxmlformats.org/drawingml/2006/main">
+              <a:graphicData uri="http://schemas.openxmlformats.org/drawingml/2006/picture">
+                <pic:pic xmlns:pic="http://schemas.openxmlformats.org/drawingml/2006/picture">
+                  <pic:nvPicPr>
+                    <pic:cNvPr id="0" name="Picture 1" descr="../../Downloads/Monthly%20Budget.JPG"/>
+                    <pic:cNvPicPr>
+                      <a:picLocks noChangeAspect="1" noChangeArrowheads="1"/>
+                    </pic:cNvPicPr>
+                  </pic:nvPicPr>
+                  <pic:blipFill>
+                    <a:blip r:embed="rId11">
+                      <a:extLst>
+                        <a:ext uri="{28A0092B-C50C-407E-A947-70E740481C1C}">
+                          <a14:useLocalDpi xmlns:a14="http://schemas.microsoft.com/office/drawing/2010/main" val="0"/>
+                        </a:ext>
+                      </a:extLst>
+                    </a:blip>
+                    <a:srcRect/>
+                    <a:stretch>
+                      <a:fillRect/>
+                    </a:stretch>
+                  </pic:blipFill>
+                  <pic:spPr bwMode="auto">
+                    <a:xfrm>
+                      <a:off x="0" y="0"/>
+                      <a:ext cx="2824480" cy="5139055"/>
+                    </a:xfrm>
+                    <a:prstGeom prst="rect">
+                      <a:avLst/>
+                    </a:prstGeom>
+                    <a:noFill/>
+                    <a:ln>
+                      <a:noFill/>
+                    </a:ln>
+                  </pic:spPr>
+                </pic:pic>
+              </a:graphicData>
+            </a:graphic>
+          </wp:inline>
+        </w:drawing>
+      </w:r>
+    </w:p>
+    <w:p/>
+    <w:p>
+      <w:r>
+        <w:t>&lt;add description here&gt;</w:t>
+      </w:r>
+    </w:p>
+    <w:p/>
+    <w:p/>
+    <w:p/>
+    <w:p/>
+    <w:p/>
+    <w:p/>
+    <w:p/>
+    <w:p/>
+    <w:p/>
+    <w:p/>
+    <w:p/>
+    <w:p>
+      <w:r>
+        <w:t>Reminders:</w:t>
+      </w:r>
+    </w:p>
+    <w:p/>
+    <w:p>
+      <w:r>
+        <w:rPr>
+          <w:noProof/>
+        </w:rPr>
+        <w:drawing>
+          <wp:inline distT="0" distB="0" distL="0" distR="0" wp14:anchorId="5DFB7D48" wp14:editId="076E1B04">
+            <wp:extent cx="2824480" cy="5139055"/>
+            <wp:effectExtent l="0" t="0" r="0" b="0"/>
+            <wp:docPr id="9" name="Picture 9" descr="../../Downloads/Reminders.JPG"/>
+            <wp:cNvGraphicFramePr>
+              <a:graphicFrameLocks xmlns:a="http://schemas.openxmlformats.org/drawingml/2006/main" noChangeAspect="1"/>
+            </wp:cNvGraphicFramePr>
+            <a:graphic xmlns:a="http://schemas.openxmlformats.org/drawingml/2006/main">
+              <a:graphicData uri="http://schemas.openxmlformats.org/drawingml/2006/picture">
+                <pic:pic xmlns:pic="http://schemas.openxmlformats.org/drawingml/2006/picture">
+                  <pic:nvPicPr>
+                    <pic:cNvPr id="0" name="Picture 2" descr="../../Downloads/Reminders.JPG"/>
+                    <pic:cNvPicPr>
+                      <a:picLocks noChangeAspect="1" noChangeArrowheads="1"/>
+                    </pic:cNvPicPr>
+                  </pic:nvPicPr>
+                  <pic:blipFill>
+                    <a:blip r:embed="rId12">
+                      <a:extLst>
+                        <a:ext uri="{28A0092B-C50C-407E-A947-70E740481C1C}">
+                          <a14:useLocalDpi xmlns:a14="http://schemas.microsoft.com/office/drawing/2010/main" val="0"/>
+                        </a:ext>
+                      </a:extLst>
+                    </a:blip>
+                    <a:srcRect/>
+                    <a:stretch>
+                      <a:fillRect/>
+                    </a:stretch>
+                  </pic:blipFill>
+                  <pic:spPr bwMode="auto">
+                    <a:xfrm>
+                      <a:off x="0" y="0"/>
+                      <a:ext cx="2824480" cy="5139055"/>
+                    </a:xfrm>
+                    <a:prstGeom prst="rect">
+                      <a:avLst/>
+                    </a:prstGeom>
+                    <a:noFill/>
+                    <a:ln>
+                      <a:noFill/>
+                    </a:ln>
+                  </pic:spPr>
+                </pic:pic>
+              </a:graphicData>
+            </a:graphic>
+          </wp:inline>
+        </w:drawing>
+      </w:r>
+    </w:p>
+    <w:p>
+      <w:r>
+        <w:t>&lt;add description here&gt;</w:t>
+      </w:r>
+    </w:p>
+    <w:p/>
+    <w:p/>
+    <w:p/>
+    <w:p/>
+    <w:p/>
+    <w:p/>
+    <w:p/>
+    <w:p/>
+    <w:p/>
+    <w:p/>
+    <w:p/>
+    <w:p/>
+    <w:p/>
+    <w:p>
+      <w:r>
+        <w:t>Settings:</w:t>
+      </w:r>
+    </w:p>
+    <w:p/>
+    <w:p>
+      <w:r>
+        <w:rPr>
+          <w:noProof/>
+        </w:rPr>
+        <w:drawing>
+          <wp:inline distT="0" distB="0" distL="0" distR="0" wp14:anchorId="3D9BAEDB" wp14:editId="188FE4C6">
+            <wp:extent cx="2905125" cy="5150485"/>
+            <wp:effectExtent l="0" t="0" r="0" b="5715"/>
+            <wp:docPr id="10" name="Picture 10" descr="../../Downloads/Settings.JPG"/>
+            <wp:cNvGraphicFramePr>
+              <a:graphicFrameLocks xmlns:a="http://schemas.openxmlformats.org/drawingml/2006/main" noChangeAspect="1"/>
+            </wp:cNvGraphicFramePr>
+            <a:graphic xmlns:a="http://schemas.openxmlformats.org/drawingml/2006/main">
+              <a:graphicData uri="http://schemas.openxmlformats.org/drawingml/2006/picture">
+                <pic:pic xmlns:pic="http://schemas.openxmlformats.org/drawingml/2006/picture">
+                  <pic:nvPicPr>
+                    <pic:cNvPr id="0" name="Picture 3" descr="../../Downloads/Settings.JPG"/>
+                    <pic:cNvPicPr>
+                      <a:picLocks noChangeAspect="1" noChangeArrowheads="1"/>
+                    </pic:cNvPicPr>
+                  </pic:nvPicPr>
+                  <pic:blipFill>
+                    <a:blip r:embed="rId13">
+                      <a:extLst>
+                        <a:ext uri="{28A0092B-C50C-407E-A947-70E740481C1C}">
+                          <a14:useLocalDpi xmlns:a14="http://schemas.microsoft.com/office/drawing/2010/main" val="0"/>
+                        </a:ext>
+                      </a:extLst>
+                    </a:blip>
+                    <a:srcRect/>
+                    <a:stretch>
+                      <a:fillRect/>
+                    </a:stretch>
+                  </pic:blipFill>
+                  <pic:spPr bwMode="auto">
+                    <a:xfrm>
+                      <a:off x="0" y="0"/>
+                      <a:ext cx="2905125" cy="5150485"/>
+                    </a:xfrm>
+                    <a:prstGeom prst="rect">
+                      <a:avLst/>
+                    </a:prstGeom>
+                    <a:noFill/>
+                    <a:ln>
+                      <a:noFill/>
+                    </a:ln>
+                  </pic:spPr>
+                </pic:pic>
+              </a:graphicData>
+            </a:graphic>
+          </wp:inline>
+        </w:drawing>
+      </w:r>
+    </w:p>
+    <w:p/>
+    <w:p/>
+    <w:p>
+      <w:r>
+        <w:t>&lt;add description</w:t>
+      </w:r>
+      <w:bookmarkStart w:id="0" w:name="_GoBack"/>
+      <w:bookmarkEnd w:id="0"/>
+      <w:r>
+        <w:t>&gt;</w:t>
       </w:r>
     </w:p>
     <w:sectPr>

</xml_diff>

<commit_message>
Chris -> finished Nicholas screens and Chris screens
</commit_message>
<xml_diff>
--- a/mock up paper/Mockup draft 2.docx
+++ b/mock up paper/Mockup draft 2.docx
@@ -288,21 +288,7 @@
               <w:rPr>
                 <w:rFonts w:ascii="Times New Roman" w:eastAsia="Times New Roman" w:hAnsi="Times New Roman" w:cs="Times New Roman"/>
               </w:rPr>
-              <w:t xml:space="preserve">Chris </w:t>
-            </w:r>
-            <w:proofErr w:type="spellStart"/>
-            <w:r>
-              <w:rPr>
-                <w:rFonts w:ascii="Times New Roman" w:eastAsia="Times New Roman" w:hAnsi="Times New Roman" w:cs="Times New Roman"/>
-              </w:rPr>
-              <w:t>Cale</w:t>
-            </w:r>
-            <w:proofErr w:type="spellEnd"/>
-            <w:r>
-              <w:rPr>
-                <w:rFonts w:ascii="Times New Roman" w:eastAsia="Times New Roman" w:hAnsi="Times New Roman" w:cs="Times New Roman"/>
-              </w:rPr>
-              <w:t xml:space="preserve"> – clc3648</w:t>
+              <w:t>Chris Cale – clc3648</w:t>
             </w:r>
           </w:p>
         </w:tc>
@@ -448,50 +434,26 @@
           <w:rFonts w:ascii="Times New Roman" w:hAnsi="Times New Roman" w:cs="Times New Roman"/>
         </w:rPr>
       </w:pPr>
-      <w:proofErr w:type="spellStart"/>
-      <w:r>
-        <w:rPr>
-          <w:rFonts w:ascii="Arial" w:hAnsi="Arial" w:cs="Arial"/>
-          <w:b/>
-          <w:bCs/>
-          <w:color w:val="000000"/>
-          <w:sz w:val="22"/>
-          <w:szCs w:val="22"/>
-        </w:rPr>
-        <w:t>ApplicationName</w:t>
-      </w:r>
-      <w:proofErr w:type="spellEnd"/>
-      <w:r>
-        <w:rPr>
-          <w:rFonts w:ascii="Arial" w:hAnsi="Arial" w:cs="Arial"/>
-          <w:b/>
-          <w:bCs/>
-          <w:color w:val="000000"/>
-          <w:sz w:val="22"/>
-          <w:szCs w:val="22"/>
-        </w:rPr>
-        <w:t>:</w:t>
-      </w:r>
-      <w:r>
-        <w:rPr>
-          <w:rFonts w:ascii="Arial" w:hAnsi="Arial" w:cs="Arial"/>
-          <w:color w:val="000000"/>
-          <w:sz w:val="22"/>
-          <w:szCs w:val="22"/>
-        </w:rPr>
-        <w:t xml:space="preserve"> </w:t>
-      </w:r>
-      <w:proofErr w:type="spellStart"/>
-      <w:r>
-        <w:rPr>
-          <w:rFonts w:ascii="Arial" w:hAnsi="Arial" w:cs="Arial"/>
-          <w:color w:val="000000"/>
-          <w:sz w:val="22"/>
-          <w:szCs w:val="22"/>
-        </w:rPr>
-        <w:t>BuildABudget</w:t>
-      </w:r>
-      <w:proofErr w:type="spellEnd"/>
+      <w:r>
+        <w:rPr>
+          <w:rFonts w:ascii="Arial" w:hAnsi="Arial" w:cs="Arial"/>
+          <w:b/>
+          <w:bCs/>
+          <w:color w:val="000000"/>
+          <w:sz w:val="22"/>
+          <w:szCs w:val="22"/>
+        </w:rPr>
+        <w:t>ApplicationName:</w:t>
+      </w:r>
+      <w:r>
+        <w:rPr>
+          <w:rFonts w:ascii="Arial" w:hAnsi="Arial" w:cs="Arial"/>
+          <w:color w:val="000000"/>
+          <w:sz w:val="22"/>
+          <w:szCs w:val="22"/>
+        </w:rPr>
+        <w:t xml:space="preserve"> BuildABudget</w:t>
+      </w:r>
     </w:p>
     <w:p>
       <w:pPr>
@@ -1534,17 +1496,16 @@
         <w:t>Over View:</w:t>
       </w:r>
     </w:p>
-    <w:p/>
     <w:p>
       <w:r>
         <w:rPr>
           <w:noProof/>
         </w:rPr>
         <w:drawing>
-          <wp:inline distT="0" distB="0" distL="0" distR="0" wp14:anchorId="6C1D1164" wp14:editId="2B5E2DC4">
-            <wp:extent cx="3366135" cy="5983419"/>
-            <wp:effectExtent l="0" t="0" r="12065" b="11430"/>
-            <wp:docPr id="4" name="Picture 4" descr="Completed/Iphone%20screen%20only/Overview%20Screen%20Only%20-%20completed.png"/>
+          <wp:inline distT="0" distB="0" distL="0" distR="0" wp14:anchorId="2ADD3ED0" wp14:editId="23BF43C7">
+            <wp:extent cx="3709035" cy="6594745"/>
+            <wp:effectExtent l="0" t="0" r="0" b="9525"/>
+            <wp:docPr id="12" name="Picture 12" descr="../Chris/Mockup%20images/completed%20screens%20-%20light%20blue%20background/Overview%20-%20light%20blue%20background.png"/>
             <wp:cNvGraphicFramePr>
               <a:graphicFrameLocks xmlns:a="http://schemas.openxmlformats.org/drawingml/2006/main" noChangeAspect="1"/>
             </wp:cNvGraphicFramePr>
@@ -1552,7 +1513,7 @@
               <a:graphicData uri="http://schemas.openxmlformats.org/drawingml/2006/picture">
                 <pic:pic xmlns:pic="http://schemas.openxmlformats.org/drawingml/2006/picture">
                   <pic:nvPicPr>
-                    <pic:cNvPr id="0" name="Picture 7" descr="Completed/Iphone%20screen%20only/Overview%20Screen%20Only%20-%20completed.png"/>
+                    <pic:cNvPr id="0" name="Picture 5" descr="../Chris/Mockup%20images/completed%20screens%20-%20light%20blue%20background/Overview%20-%20light%20blue%20background.png"/>
                     <pic:cNvPicPr>
                       <a:picLocks noChangeAspect="1" noChangeArrowheads="1"/>
                     </pic:cNvPicPr>
@@ -1573,7 +1534,7 @@
                   <pic:spPr bwMode="auto">
                     <a:xfrm>
                       <a:off x="0" y="0"/>
-                      <a:ext cx="3370563" cy="5991291"/>
+                      <a:ext cx="3715289" cy="6605865"/>
                     </a:xfrm>
                     <a:prstGeom prst="rect">
                       <a:avLst/>
@@ -1592,6 +1553,7 @@
     </w:p>
     <w:p/>
     <w:p/>
+    <w:p/>
     <w:p>
       <w:pPr>
         <w:ind w:firstLine="720"/>
@@ -1708,26 +1670,21 @@
     <w:p/>
     <w:p/>
     <w:p/>
-    <w:p/>
-    <w:p/>
-    <w:p/>
-    <w:p/>
     <w:p>
       <w:r>
         <w:t>Goals:</w:t>
       </w:r>
     </w:p>
-    <w:p/>
     <w:p>
       <w:r>
         <w:rPr>
           <w:noProof/>
         </w:rPr>
         <w:drawing>
-          <wp:inline distT="0" distB="0" distL="0" distR="0" wp14:anchorId="01ED6BD2" wp14:editId="5AB086AF">
-            <wp:extent cx="3823335" cy="6796110"/>
-            <wp:effectExtent l="0" t="0" r="12065" b="11430"/>
-            <wp:docPr id="6" name="Picture 6" descr="Completed/Iphone%20screen%20only/Goals%20%20screen%20complete.png"/>
+          <wp:inline distT="0" distB="0" distL="0" distR="0" wp14:anchorId="3A8C1FFC" wp14:editId="3CFEBDEC">
+            <wp:extent cx="4244234" cy="7546340"/>
+            <wp:effectExtent l="0" t="0" r="0" b="0"/>
+            <wp:docPr id="13" name="Picture 13" descr="../Chris/Mockup%20images/completed%20screens%20-%20light%20blue%20background/Goals%20List%20-%20light%20blue%20background.png"/>
             <wp:cNvGraphicFramePr>
               <a:graphicFrameLocks xmlns:a="http://schemas.openxmlformats.org/drawingml/2006/main" noChangeAspect="1"/>
             </wp:cNvGraphicFramePr>
@@ -1735,7 +1692,7 @@
               <a:graphicData uri="http://schemas.openxmlformats.org/drawingml/2006/picture">
                 <pic:pic xmlns:pic="http://schemas.openxmlformats.org/drawingml/2006/picture">
                   <pic:nvPicPr>
-                    <pic:cNvPr id="0" name="Picture 9" descr="Completed/Iphone%20screen%20only/Goals%20%20screen%20complete.png"/>
+                    <pic:cNvPr id="0" name="Picture 6" descr="../Chris/Mockup%20images/completed%20screens%20-%20light%20blue%20background/Goals%20List%20-%20light%20blue%20background.png"/>
                     <pic:cNvPicPr>
                       <a:picLocks noChangeAspect="1" noChangeArrowheads="1"/>
                     </pic:cNvPicPr>
@@ -1756,7 +1713,7 @@
                   <pic:spPr bwMode="auto">
                     <a:xfrm>
                       <a:off x="0" y="0"/>
-                      <a:ext cx="3849166" cy="6842026"/>
+                      <a:ext cx="4261511" cy="7577059"/>
                     </a:xfrm>
                     <a:prstGeom prst="rect">
                       <a:avLst/>
@@ -1774,20 +1731,13 @@
       </w:r>
     </w:p>
     <w:p/>
+    <w:p/>
     <w:p>
       <w:r>
         <w:t>The Goals tab view controller seeks to list all the user’s active financial goals in a list ordered by creation date to make goals easier to search, since it is assumed that user remembers roughly if a certain goal is older than another one. Furthermore, the assumption that older goals will be have had more time to mature will mean that typically the user will see more goals that are closer to completion as soon as they open this tab</w:t>
       </w:r>
       <w:r>
-        <w:t xml:space="preserve"> thereby creating a positive visual reinforcement that encourages users to keep pursing their goals because the first few goals they see will likely be closer to completion. Note that completed goals are automatically removed the day after they are completed thus alleviating the need for unnecessary work on the user’s part to sort their Goals, while keeping a clean and relevant set of goals displayed. Each goal does provide an arrow that indicates to the user that there </w:t>
-      </w:r>
-      <w:proofErr w:type="gramStart"/>
-      <w:r>
-        <w:t>is</w:t>
-      </w:r>
-      <w:proofErr w:type="gramEnd"/>
-      <w:r>
-        <w:t xml:space="preserve"> further options on this goal which will lead them to the Edit Goal view controller where they may edit or delete this goal. </w:t>
+        <w:t xml:space="preserve"> thereby creating a positive visual reinforcement that encourages users to keep pursing their goals because the first few goals they see will likely be closer to completion. Note that completed goals are automatically removed the day after they are completed thus alleviating the need for unnecessary work on the user’s part to sort their Goals, while keeping a clean and relevant set of goals displayed. Each goal does provide an arrow that indicates to the user that there is further options on this goal which will lead them to the Edit Goal view controller where they may edit or delete this goal. </w:t>
       </w:r>
     </w:p>
     <w:p>
@@ -1832,7 +1782,12 @@
     <w:p/>
     <w:p>
       <w:r>
-        <w:t>Edit Goals:</w:t>
+        <w:t>Configure</w:t>
+      </w:r>
+      <w:bookmarkStart w:id="0" w:name="_GoBack"/>
+      <w:bookmarkEnd w:id="0"/>
+      <w:r>
+        <w:t xml:space="preserve"> Goals:</w:t>
       </w:r>
     </w:p>
     <w:p>
@@ -1841,10 +1796,10 @@
           <w:noProof/>
         </w:rPr>
         <w:drawing>
-          <wp:inline distT="0" distB="0" distL="0" distR="0" wp14:anchorId="5FEFB3A0" wp14:editId="68FF368D">
-            <wp:extent cx="3137535" cy="5577075"/>
-            <wp:effectExtent l="0" t="0" r="12065" b="11430"/>
-            <wp:docPr id="7" name="Picture 7" descr="Completed/Iphone%20screen%20only/Goals%20screen%20only%20-%20complete.png"/>
+          <wp:inline distT="0" distB="0" distL="0" distR="0" wp14:anchorId="44535DFB" wp14:editId="10466663">
+            <wp:extent cx="4051935" cy="7203440"/>
+            <wp:effectExtent l="0" t="0" r="12065" b="10160"/>
+            <wp:docPr id="14" name="Picture 14" descr="../Chris/Mockup%20images/completed%20screens%20-%20light%20blue%20background/Goals%20Configure%20-%20light%20blue%20background.png"/>
             <wp:cNvGraphicFramePr>
               <a:graphicFrameLocks xmlns:a="http://schemas.openxmlformats.org/drawingml/2006/main" noChangeAspect="1"/>
             </wp:cNvGraphicFramePr>
@@ -1852,7 +1807,7 @@
               <a:graphicData uri="http://schemas.openxmlformats.org/drawingml/2006/picture">
                 <pic:pic xmlns:pic="http://schemas.openxmlformats.org/drawingml/2006/picture">
                   <pic:nvPicPr>
-                    <pic:cNvPr id="0" name="Picture 10" descr="Completed/Iphone%20screen%20only/Goals%20screen%20only%20-%20complete.png"/>
+                    <pic:cNvPr id="0" name="Picture 7" descr="../Chris/Mockup%20images/completed%20screens%20-%20light%20blue%20background/Goals%20Configure%20-%20light%20blue%20background.png"/>
                     <pic:cNvPicPr>
                       <a:picLocks noChangeAspect="1" noChangeArrowheads="1"/>
                     </pic:cNvPicPr>
@@ -1873,7 +1828,7 @@
                   <pic:spPr bwMode="auto">
                     <a:xfrm>
                       <a:off x="0" y="0"/>
-                      <a:ext cx="3143832" cy="5588268"/>
+                      <a:ext cx="4062700" cy="7222578"/>
                     </a:xfrm>
                     <a:prstGeom prst="rect">
                       <a:avLst/>
@@ -2280,12 +2235,7 @@
     <w:p/>
     <w:p>
       <w:r>
-        <w:t>&lt;add description</w:t>
-      </w:r>
-      <w:bookmarkStart w:id="0" w:name="_GoBack"/>
-      <w:bookmarkEnd w:id="0"/>
-      <w:r>
-        <w:t>&gt;</w:t>
+        <w:t>&lt;add description&gt;</w:t>
       </w:r>
     </w:p>
     <w:sectPr>

</xml_diff>